<commit_message>
variables and scope training
</commit_message>
<xml_diff>
--- a/Commands.docx
+++ b/Commands.docx
@@ -6,8 +6,6 @@
       <w:r>
         <w:t>Go commands</w:t>
       </w:r>
-      <w:bookmarkStart w:id="0" w:name="_GoBack"/>
-      <w:bookmarkEnd w:id="0"/>
     </w:p>
     <w:tbl>
       <w:tblPr>
@@ -83,7 +81,10 @@
               <w:t>Builds exe files</w:t>
             </w:r>
             <w:r>
-              <w:t xml:space="preserve"> to run on windows</w:t>
+              <w:t xml:space="preserve"> </w:t>
+            </w:r>
+            <w:r>
+              <w:t>in the current folder</w:t>
             </w:r>
           </w:p>
         </w:tc>
@@ -110,6 +111,9 @@
             <w:r>
               <w:t>Builds go exe file</w:t>
             </w:r>
+            <w:r>
+              <w:t xml:space="preserve"> in the pkg folder</w:t>
+            </w:r>
           </w:p>
         </w:tc>
       </w:tr>
@@ -246,13 +250,46 @@
           <w:tcPr>
             <w:tcW w:w="4508" w:type="dxa"/>
           </w:tcPr>
-          <w:p/>
-        </w:tc>
-        <w:tc>
-          <w:tcPr>
-            <w:tcW w:w="4508" w:type="dxa"/>
-          </w:tcPr>
-          <w:p/>
+          <w:p>
+            <w:r>
+              <w:t>%v</w:t>
+            </w:r>
+          </w:p>
+        </w:tc>
+        <w:tc>
+          <w:tcPr>
+            <w:tcW w:w="4508" w:type="dxa"/>
+          </w:tcPr>
+          <w:p>
+            <w:r>
+              <w:t>Prints value in the default format</w:t>
+            </w:r>
+          </w:p>
+        </w:tc>
+      </w:tr>
+      <w:tr>
+        <w:trPr>
+          <w:trHeight w:val="122"/>
+        </w:trPr>
+        <w:tc>
+          <w:tcPr>
+            <w:tcW w:w="4508" w:type="dxa"/>
+          </w:tcPr>
+          <w:p>
+            <w:r>
+              <w:t>%T</w:t>
+            </w:r>
+          </w:p>
+        </w:tc>
+        <w:tc>
+          <w:tcPr>
+            <w:tcW w:w="4508" w:type="dxa"/>
+          </w:tcPr>
+          <w:p>
+            <w:r>
+              <w:t>Shows the type of the value</w:t>
+            </w:r>
+          </w:p>
         </w:tc>
       </w:tr>
     </w:tbl>
@@ -315,11 +352,9 @@
     <w:p/>
     <w:p/>
     <w:p>
-      <w:proofErr w:type="gramStart"/>
       <w:r>
         <w:t>GIT  Commands</w:t>
       </w:r>
-      <w:proofErr w:type="gramEnd"/>
     </w:p>
     <w:p/>
     <w:tbl>
@@ -361,15 +396,7 @@
           </w:tcPr>
           <w:p>
             <w:r>
-              <w:t xml:space="preserve">echo "# </w:t>
-            </w:r>
-            <w:proofErr w:type="spellStart"/>
-            <w:r>
-              <w:t>GolangTrain</w:t>
-            </w:r>
-            <w:proofErr w:type="spellEnd"/>
-            <w:r>
-              <w:t>" &gt;&gt; README.md</w:t>
+              <w:t>echo "# GolangTrain" &gt;&gt; README.md</w:t>
             </w:r>
           </w:p>
           <w:p/>
@@ -470,17 +497,133 @@
           </w:tcPr>
           <w:p>
             <w:r>
-              <w:t xml:space="preserve">Pushes the files to </w:t>
-            </w:r>
-            <w:proofErr w:type="spellStart"/>
-            <w:r>
-              <w:t>github</w:t>
-            </w:r>
-            <w:proofErr w:type="spellEnd"/>
+              <w:t>Pushes the files to github</w:t>
+            </w:r>
           </w:p>
         </w:tc>
       </w:tr>
     </w:tbl>
+    <w:p/>
+    <w:p/>
+    <w:p>
+      <w:r>
+        <w:t>Windows commands/short cuts</w:t>
+      </w:r>
+    </w:p>
+    <w:tbl>
+      <w:tblPr>
+        <w:tblStyle w:val="TableGrid"/>
+        <w:tblW w:w="0" w:type="auto"/>
+        <w:tblLook w:val="04A0" w:firstRow="1" w:lastRow="0" w:firstColumn="1" w:lastColumn="0" w:noHBand="0" w:noVBand="1"/>
+      </w:tblPr>
+      <w:tblGrid>
+        <w:gridCol w:w="4508"/>
+        <w:gridCol w:w="4508"/>
+      </w:tblGrid>
+      <w:tr>
+        <w:tc>
+          <w:tcPr>
+            <w:tcW w:w="4508" w:type="dxa"/>
+          </w:tcPr>
+          <w:p>
+            <w:r>
+              <w:t>Command</w:t>
+            </w:r>
+          </w:p>
+        </w:tc>
+        <w:tc>
+          <w:tcPr>
+            <w:tcW w:w="4508" w:type="dxa"/>
+          </w:tcPr>
+          <w:p>
+            <w:r>
+              <w:t>Description</w:t>
+            </w:r>
+          </w:p>
+        </w:tc>
+      </w:tr>
+      <w:tr>
+        <w:tc>
+          <w:tcPr>
+            <w:tcW w:w="4508" w:type="dxa"/>
+          </w:tcPr>
+          <w:p>
+            <w:r>
+              <w:t xml:space="preserve">Ctrl + shift rrow key </w:t>
+            </w:r>
+          </w:p>
+        </w:tc>
+        <w:tc>
+          <w:tcPr>
+            <w:tcW w:w="4508" w:type="dxa"/>
+          </w:tcPr>
+          <w:p>
+            <w:r>
+              <w:t>Move a line down or up in webstorm</w:t>
+            </w:r>
+            <w:bookmarkStart w:id="0" w:name="_GoBack"/>
+            <w:bookmarkEnd w:id="0"/>
+          </w:p>
+        </w:tc>
+      </w:tr>
+      <w:tr>
+        <w:tc>
+          <w:tcPr>
+            <w:tcW w:w="4508" w:type="dxa"/>
+          </w:tcPr>
+          <w:p/>
+        </w:tc>
+        <w:tc>
+          <w:tcPr>
+            <w:tcW w:w="4508" w:type="dxa"/>
+          </w:tcPr>
+          <w:p/>
+        </w:tc>
+      </w:tr>
+      <w:tr>
+        <w:tc>
+          <w:tcPr>
+            <w:tcW w:w="4508" w:type="dxa"/>
+          </w:tcPr>
+          <w:p/>
+        </w:tc>
+        <w:tc>
+          <w:tcPr>
+            <w:tcW w:w="4508" w:type="dxa"/>
+          </w:tcPr>
+          <w:p/>
+        </w:tc>
+      </w:tr>
+      <w:tr>
+        <w:tc>
+          <w:tcPr>
+            <w:tcW w:w="4508" w:type="dxa"/>
+          </w:tcPr>
+          <w:p/>
+        </w:tc>
+        <w:tc>
+          <w:tcPr>
+            <w:tcW w:w="4508" w:type="dxa"/>
+          </w:tcPr>
+          <w:p/>
+        </w:tc>
+      </w:tr>
+      <w:tr>
+        <w:tc>
+          <w:tcPr>
+            <w:tcW w:w="4508" w:type="dxa"/>
+          </w:tcPr>
+          <w:p/>
+        </w:tc>
+        <w:tc>
+          <w:tcPr>
+            <w:tcW w:w="4508" w:type="dxa"/>
+          </w:tcPr>
+          <w:p/>
+        </w:tc>
+      </w:tr>
+    </w:tbl>
+    <w:p/>
     <w:p/>
     <w:p/>
     <w:p/>

</xml_diff>